<commit_message>
Added notes for quiz, updated notes and instructions
</commit_message>
<xml_diff>
--- a/Labs/Lab07/Lab7-instructions-CS296N-WebAPI.docx
+++ b/Labs/Lab07/Lab7-instructions-CS296N-WebAPI.docx
@@ -1,6 +1,6 @@
 
 <file path=word/document.xml><?xml version="1.0" encoding="utf-8"?>
-<w:document xmlns:wpc="http://schemas.microsoft.com/office/word/2010/wordprocessingCanvas" xmlns:mo="http://schemas.microsoft.com/office/mac/office/2008/main" xmlns:mc="http://schemas.openxmlformats.org/markup-compatibility/2006" xmlns:mv="urn:schemas-microsoft-com:mac:vml" xmlns:o="urn:schemas-microsoft-com:office:office" xmlns:r="http://schemas.openxmlformats.org/officeDocument/2006/relationships" xmlns:m="http://schemas.openxmlformats.org/officeDocument/2006/math" xmlns:v="urn:schemas-microsoft-com:vml" xmlns:wp14="http://schemas.microsoft.com/office/word/2010/wordprocessingDrawing" xmlns:wp="http://schemas.openxmlformats.org/drawingml/2006/wordprocessingDrawing" xmlns:w10="urn:schemas-microsoft-com:office:word" xmlns:w="http://schemas.openxmlformats.org/wordprocessingml/2006/main" xmlns:w14="http://schemas.microsoft.com/office/word/2010/wordml" xmlns:w15="http://schemas.microsoft.com/office/word/2012/wordml" xmlns:wpg="http://schemas.microsoft.com/office/word/2010/wordprocessingGroup" xmlns:wpi="http://schemas.microsoft.com/office/word/2010/wordprocessingInk" xmlns:wne="http://schemas.microsoft.com/office/word/2006/wordml" xmlns:wps="http://schemas.microsoft.com/office/word/2010/wordprocessingShape" mc:Ignorable="w14 w15 wp14">
+<w:document xmlns:wpc="http://schemas.microsoft.com/office/word/2010/wordprocessingCanvas" xmlns:cx="http://schemas.microsoft.com/office/drawing/2014/chartex" xmlns:cx1="http://schemas.microsoft.com/office/drawing/2015/9/8/chartex" xmlns:cx2="http://schemas.microsoft.com/office/drawing/2015/10/21/chartex" xmlns:cx3="http://schemas.microsoft.com/office/drawing/2016/5/9/chartex" xmlns:cx4="http://schemas.microsoft.com/office/drawing/2016/5/10/chartex" xmlns:cx5="http://schemas.microsoft.com/office/drawing/2016/5/11/chartex" xmlns:cx6="http://schemas.microsoft.com/office/drawing/2016/5/12/chartex" xmlns:cx7="http://schemas.microsoft.com/office/drawing/2016/5/13/chartex" xmlns:cx8="http://schemas.microsoft.com/office/drawing/2016/5/14/chartex" xmlns:mc="http://schemas.openxmlformats.org/markup-compatibility/2006" xmlns:aink="http://schemas.microsoft.com/office/drawing/2016/ink" xmlns:am3d="http://schemas.microsoft.com/office/drawing/2017/model3d" xmlns:o="urn:schemas-microsoft-com:office:office" xmlns:r="http://schemas.openxmlformats.org/officeDocument/2006/relationships" xmlns:m="http://schemas.openxmlformats.org/officeDocument/2006/math" xmlns:v="urn:schemas-microsoft-com:vml" xmlns:wp14="http://schemas.microsoft.com/office/word/2010/wordprocessingDrawing" xmlns:wp="http://schemas.openxmlformats.org/drawingml/2006/wordprocessingDrawing" xmlns:w10="urn:schemas-microsoft-com:office:word" xmlns:w="http://schemas.openxmlformats.org/wordprocessingml/2006/main" xmlns:w14="http://schemas.microsoft.com/office/word/2010/wordml" xmlns:w15="http://schemas.microsoft.com/office/word/2012/wordml" xmlns:w16cid="http://schemas.microsoft.com/office/word/2016/wordml/cid" xmlns:w16se="http://schemas.microsoft.com/office/word/2015/wordml/symex" xmlns:wpg="http://schemas.microsoft.com/office/word/2010/wordprocessingGroup" xmlns:wpi="http://schemas.microsoft.com/office/word/2010/wordprocessingInk" xmlns:wne="http://schemas.microsoft.com/office/word/2006/wordml" xmlns:wps="http://schemas.microsoft.com/office/word/2010/wordprocessingShape" mc:Ignorable="w14 w15 w16se w16cid wp14">
   <w:body>
     <w:p>
       <w:pPr>
@@ -80,7 +80,6 @@
           <w:sz w:val="24"/>
           <w:szCs w:val="24"/>
         </w:rPr>
-        <w:lastRenderedPageBreak/>
         <w:t>Creating a Web API</w:t>
       </w:r>
     </w:p>
@@ -147,8 +146,6 @@
         </w:rPr>
         <w:t>API</w:t>
       </w:r>
-      <w:bookmarkStart w:id="0" w:name="_GoBack"/>
-      <w:bookmarkEnd w:id="0"/>
     </w:p>
     <w:p>
       <w:pPr>
@@ -182,7 +179,27 @@
             <w:sz w:val="24"/>
             <w:szCs w:val="24"/>
           </w:rPr>
-          <w:t>Create a web API with ASP.NET Core and Visual Studio for Windows</w:t>
+          <w:t>Crea</w:t>
+        </w:r>
+        <w:bookmarkStart w:id="0" w:name="_GoBack"/>
+        <w:bookmarkEnd w:id="0"/>
+        <w:r>
+          <w:rPr>
+            <w:rStyle w:val="Hyperlink"/>
+            <w:rFonts w:asciiTheme="minorHAnsi" w:hAnsiTheme="minorHAnsi" w:cs="Arial"/>
+            <w:sz w:val="24"/>
+            <w:szCs w:val="24"/>
+          </w:rPr>
+          <w:t>t</w:t>
+        </w:r>
+        <w:r>
+          <w:rPr>
+            <w:rStyle w:val="Hyperlink"/>
+            <w:rFonts w:asciiTheme="minorHAnsi" w:hAnsiTheme="minorHAnsi" w:cs="Arial"/>
+            <w:sz w:val="24"/>
+            <w:szCs w:val="24"/>
+          </w:rPr>
+          <w:t>e a web API with ASP.NET Core and Visual Studio for Windows</w:t>
         </w:r>
       </w:hyperlink>
       <w:r>
@@ -784,7 +801,7 @@
 </file>
 
 <file path=word/endnotes.xml><?xml version="1.0" encoding="utf-8"?>
-<w:endnotes xmlns:wpc="http://schemas.microsoft.com/office/word/2010/wordprocessingCanvas" xmlns:mo="http://schemas.microsoft.com/office/mac/office/2008/main" xmlns:mc="http://schemas.openxmlformats.org/markup-compatibility/2006" xmlns:mv="urn:schemas-microsoft-com:mac:vml" xmlns:o="urn:schemas-microsoft-com:office:office" xmlns:r="http://schemas.openxmlformats.org/officeDocument/2006/relationships" xmlns:m="http://schemas.openxmlformats.org/officeDocument/2006/math" xmlns:v="urn:schemas-microsoft-com:vml" xmlns:wp14="http://schemas.microsoft.com/office/word/2010/wordprocessingDrawing" xmlns:wp="http://schemas.openxmlformats.org/drawingml/2006/wordprocessingDrawing" xmlns:w10="urn:schemas-microsoft-com:office:word" xmlns:w="http://schemas.openxmlformats.org/wordprocessingml/2006/main" xmlns:w14="http://schemas.microsoft.com/office/word/2010/wordml" xmlns:w15="http://schemas.microsoft.com/office/word/2012/wordml" xmlns:wpg="http://schemas.microsoft.com/office/word/2010/wordprocessingGroup" xmlns:wpi="http://schemas.microsoft.com/office/word/2010/wordprocessingInk" xmlns:wne="http://schemas.microsoft.com/office/word/2006/wordml" xmlns:wps="http://schemas.microsoft.com/office/word/2010/wordprocessingShape" mc:Ignorable="w14 w15 wp14">
+<w:endnotes xmlns:wpc="http://schemas.microsoft.com/office/word/2010/wordprocessingCanvas" xmlns:cx="http://schemas.microsoft.com/office/drawing/2014/chartex" xmlns:cx1="http://schemas.microsoft.com/office/drawing/2015/9/8/chartex" xmlns:cx2="http://schemas.microsoft.com/office/drawing/2015/10/21/chartex" xmlns:cx3="http://schemas.microsoft.com/office/drawing/2016/5/9/chartex" xmlns:cx4="http://schemas.microsoft.com/office/drawing/2016/5/10/chartex" xmlns:cx5="http://schemas.microsoft.com/office/drawing/2016/5/11/chartex" xmlns:cx6="http://schemas.microsoft.com/office/drawing/2016/5/12/chartex" xmlns:cx7="http://schemas.microsoft.com/office/drawing/2016/5/13/chartex" xmlns:cx8="http://schemas.microsoft.com/office/drawing/2016/5/14/chartex" xmlns:mc="http://schemas.openxmlformats.org/markup-compatibility/2006" xmlns:aink="http://schemas.microsoft.com/office/drawing/2016/ink" xmlns:am3d="http://schemas.microsoft.com/office/drawing/2017/model3d" xmlns:o="urn:schemas-microsoft-com:office:office" xmlns:r="http://schemas.openxmlformats.org/officeDocument/2006/relationships" xmlns:m="http://schemas.openxmlformats.org/officeDocument/2006/math" xmlns:v="urn:schemas-microsoft-com:vml" xmlns:wp14="http://schemas.microsoft.com/office/word/2010/wordprocessingDrawing" xmlns:wp="http://schemas.openxmlformats.org/drawingml/2006/wordprocessingDrawing" xmlns:w10="urn:schemas-microsoft-com:office:word" xmlns:w="http://schemas.openxmlformats.org/wordprocessingml/2006/main" xmlns:w14="http://schemas.microsoft.com/office/word/2010/wordml" xmlns:w15="http://schemas.microsoft.com/office/word/2012/wordml" xmlns:w16cid="http://schemas.microsoft.com/office/word/2016/wordml/cid" xmlns:w16se="http://schemas.microsoft.com/office/word/2015/wordml/symex" xmlns:wpg="http://schemas.microsoft.com/office/word/2010/wordprocessingGroup" xmlns:wpi="http://schemas.microsoft.com/office/word/2010/wordprocessingInk" xmlns:wne="http://schemas.microsoft.com/office/word/2006/wordml" xmlns:wps="http://schemas.microsoft.com/office/word/2010/wordprocessingShape" mc:Ignorable="w14 w15 w16se w16cid wp14">
   <w:endnote w:type="separator" w:id="-1">
     <w:p>
       <w:pPr>
@@ -809,7 +826,7 @@
 </file>
 
 <file path=word/footer1.xml><?xml version="1.0" encoding="utf-8"?>
-<w:ftr xmlns:wpc="http://schemas.microsoft.com/office/word/2010/wordprocessingCanvas" xmlns:mo="http://schemas.microsoft.com/office/mac/office/2008/main" xmlns:mc="http://schemas.openxmlformats.org/markup-compatibility/2006" xmlns:mv="urn:schemas-microsoft-com:mac:vml" xmlns:o="urn:schemas-microsoft-com:office:office" xmlns:r="http://schemas.openxmlformats.org/officeDocument/2006/relationships" xmlns:m="http://schemas.openxmlformats.org/officeDocument/2006/math" xmlns:v="urn:schemas-microsoft-com:vml" xmlns:wp14="http://schemas.microsoft.com/office/word/2010/wordprocessingDrawing" xmlns:wp="http://schemas.openxmlformats.org/drawingml/2006/wordprocessingDrawing" xmlns:w10="urn:schemas-microsoft-com:office:word" xmlns:w="http://schemas.openxmlformats.org/wordprocessingml/2006/main" xmlns:w14="http://schemas.microsoft.com/office/word/2010/wordml" xmlns:w15="http://schemas.microsoft.com/office/word/2012/wordml" xmlns:wpg="http://schemas.microsoft.com/office/word/2010/wordprocessingGroup" xmlns:wpi="http://schemas.microsoft.com/office/word/2010/wordprocessingInk" xmlns:wne="http://schemas.microsoft.com/office/word/2006/wordml" xmlns:wps="http://schemas.microsoft.com/office/word/2010/wordprocessingShape" mc:Ignorable="w14 w15 wp14">
+<w:ftr xmlns:wpc="http://schemas.microsoft.com/office/word/2010/wordprocessingCanvas" xmlns:cx="http://schemas.microsoft.com/office/drawing/2014/chartex" xmlns:cx1="http://schemas.microsoft.com/office/drawing/2015/9/8/chartex" xmlns:cx2="http://schemas.microsoft.com/office/drawing/2015/10/21/chartex" xmlns:cx3="http://schemas.microsoft.com/office/drawing/2016/5/9/chartex" xmlns:cx4="http://schemas.microsoft.com/office/drawing/2016/5/10/chartex" xmlns:cx5="http://schemas.microsoft.com/office/drawing/2016/5/11/chartex" xmlns:cx6="http://schemas.microsoft.com/office/drawing/2016/5/12/chartex" xmlns:cx7="http://schemas.microsoft.com/office/drawing/2016/5/13/chartex" xmlns:cx8="http://schemas.microsoft.com/office/drawing/2016/5/14/chartex" xmlns:mc="http://schemas.openxmlformats.org/markup-compatibility/2006" xmlns:aink="http://schemas.microsoft.com/office/drawing/2016/ink" xmlns:am3d="http://schemas.microsoft.com/office/drawing/2017/model3d" xmlns:o="urn:schemas-microsoft-com:office:office" xmlns:r="http://schemas.openxmlformats.org/officeDocument/2006/relationships" xmlns:m="http://schemas.openxmlformats.org/officeDocument/2006/math" xmlns:v="urn:schemas-microsoft-com:vml" xmlns:wp14="http://schemas.microsoft.com/office/word/2010/wordprocessingDrawing" xmlns:wp="http://schemas.openxmlformats.org/drawingml/2006/wordprocessingDrawing" xmlns:w10="urn:schemas-microsoft-com:office:word" xmlns:w="http://schemas.openxmlformats.org/wordprocessingml/2006/main" xmlns:w14="http://schemas.microsoft.com/office/word/2010/wordml" xmlns:w15="http://schemas.microsoft.com/office/word/2012/wordml" xmlns:w16cid="http://schemas.microsoft.com/office/word/2016/wordml/cid" xmlns:w16se="http://schemas.microsoft.com/office/word/2015/wordml/symex" xmlns:wpg="http://schemas.microsoft.com/office/word/2010/wordprocessingGroup" xmlns:wpi="http://schemas.microsoft.com/office/word/2010/wordprocessingInk" xmlns:wne="http://schemas.microsoft.com/office/word/2006/wordml" xmlns:wps="http://schemas.microsoft.com/office/word/2010/wordprocessingShape" mc:Ignorable="w14 w15 w16se w16cid wp14">
   <w:p>
     <w:pPr>
       <w:pStyle w:val="Footer"/>
@@ -822,7 +839,7 @@
 </file>
 
 <file path=word/footer2.xml><?xml version="1.0" encoding="utf-8"?>
-<w:ftr xmlns:wpc="http://schemas.microsoft.com/office/word/2010/wordprocessingCanvas" xmlns:mo="http://schemas.microsoft.com/office/mac/office/2008/main" xmlns:mc="http://schemas.openxmlformats.org/markup-compatibility/2006" xmlns:mv="urn:schemas-microsoft-com:mac:vml" xmlns:o="urn:schemas-microsoft-com:office:office" xmlns:r="http://schemas.openxmlformats.org/officeDocument/2006/relationships" xmlns:m="http://schemas.openxmlformats.org/officeDocument/2006/math" xmlns:v="urn:schemas-microsoft-com:vml" xmlns:wp14="http://schemas.microsoft.com/office/word/2010/wordprocessingDrawing" xmlns:wp="http://schemas.openxmlformats.org/drawingml/2006/wordprocessingDrawing" xmlns:w10="urn:schemas-microsoft-com:office:word" xmlns:w="http://schemas.openxmlformats.org/wordprocessingml/2006/main" xmlns:w14="http://schemas.microsoft.com/office/word/2010/wordml" xmlns:w15="http://schemas.microsoft.com/office/word/2012/wordml" xmlns:wpg="http://schemas.microsoft.com/office/word/2010/wordprocessingGroup" xmlns:wpi="http://schemas.microsoft.com/office/word/2010/wordprocessingInk" xmlns:wne="http://schemas.microsoft.com/office/word/2006/wordml" xmlns:wps="http://schemas.microsoft.com/office/word/2010/wordprocessingShape" mc:Ignorable="w14 w15 wp14">
+<w:ftr xmlns:wpc="http://schemas.microsoft.com/office/word/2010/wordprocessingCanvas" xmlns:cx="http://schemas.microsoft.com/office/drawing/2014/chartex" xmlns:cx1="http://schemas.microsoft.com/office/drawing/2015/9/8/chartex" xmlns:cx2="http://schemas.microsoft.com/office/drawing/2015/10/21/chartex" xmlns:cx3="http://schemas.microsoft.com/office/drawing/2016/5/9/chartex" xmlns:cx4="http://schemas.microsoft.com/office/drawing/2016/5/10/chartex" xmlns:cx5="http://schemas.microsoft.com/office/drawing/2016/5/11/chartex" xmlns:cx6="http://schemas.microsoft.com/office/drawing/2016/5/12/chartex" xmlns:cx7="http://schemas.microsoft.com/office/drawing/2016/5/13/chartex" xmlns:cx8="http://schemas.microsoft.com/office/drawing/2016/5/14/chartex" xmlns:mc="http://schemas.openxmlformats.org/markup-compatibility/2006" xmlns:aink="http://schemas.microsoft.com/office/drawing/2016/ink" xmlns:am3d="http://schemas.microsoft.com/office/drawing/2017/model3d" xmlns:o="urn:schemas-microsoft-com:office:office" xmlns:r="http://schemas.openxmlformats.org/officeDocument/2006/relationships" xmlns:m="http://schemas.openxmlformats.org/officeDocument/2006/math" xmlns:v="urn:schemas-microsoft-com:vml" xmlns:wp14="http://schemas.microsoft.com/office/word/2010/wordprocessingDrawing" xmlns:wp="http://schemas.openxmlformats.org/drawingml/2006/wordprocessingDrawing" xmlns:w10="urn:schemas-microsoft-com:office:word" xmlns:w="http://schemas.openxmlformats.org/wordprocessingml/2006/main" xmlns:w14="http://schemas.microsoft.com/office/word/2010/wordml" xmlns:w15="http://schemas.microsoft.com/office/word/2012/wordml" xmlns:w16cid="http://schemas.microsoft.com/office/word/2016/wordml/cid" xmlns:w16se="http://schemas.microsoft.com/office/word/2015/wordml/symex" xmlns:wpg="http://schemas.microsoft.com/office/word/2010/wordprocessingGroup" xmlns:wpi="http://schemas.microsoft.com/office/word/2010/wordprocessingInk" xmlns:wne="http://schemas.microsoft.com/office/word/2006/wordml" xmlns:wps="http://schemas.microsoft.com/office/word/2010/wordprocessingShape" mc:Ignorable="w14 w15 w16se w16cid wp14">
   <w:p>
     <w:pPr>
       <w:pStyle w:val="Footer"/>
@@ -840,7 +857,7 @@
 </file>
 
 <file path=word/footnotes.xml><?xml version="1.0" encoding="utf-8"?>
-<w:footnotes xmlns:wpc="http://schemas.microsoft.com/office/word/2010/wordprocessingCanvas" xmlns:mo="http://schemas.microsoft.com/office/mac/office/2008/main" xmlns:mc="http://schemas.openxmlformats.org/markup-compatibility/2006" xmlns:mv="urn:schemas-microsoft-com:mac:vml" xmlns:o="urn:schemas-microsoft-com:office:office" xmlns:r="http://schemas.openxmlformats.org/officeDocument/2006/relationships" xmlns:m="http://schemas.openxmlformats.org/officeDocument/2006/math" xmlns:v="urn:schemas-microsoft-com:vml" xmlns:wp14="http://schemas.microsoft.com/office/word/2010/wordprocessingDrawing" xmlns:wp="http://schemas.openxmlformats.org/drawingml/2006/wordprocessingDrawing" xmlns:w10="urn:schemas-microsoft-com:office:word" xmlns:w="http://schemas.openxmlformats.org/wordprocessingml/2006/main" xmlns:w14="http://schemas.microsoft.com/office/word/2010/wordml" xmlns:w15="http://schemas.microsoft.com/office/word/2012/wordml" xmlns:wpg="http://schemas.microsoft.com/office/word/2010/wordprocessingGroup" xmlns:wpi="http://schemas.microsoft.com/office/word/2010/wordprocessingInk" xmlns:wne="http://schemas.microsoft.com/office/word/2006/wordml" xmlns:wps="http://schemas.microsoft.com/office/word/2010/wordprocessingShape" mc:Ignorable="w14 w15 wp14">
+<w:footnotes xmlns:wpc="http://schemas.microsoft.com/office/word/2010/wordprocessingCanvas" xmlns:cx="http://schemas.microsoft.com/office/drawing/2014/chartex" xmlns:cx1="http://schemas.microsoft.com/office/drawing/2015/9/8/chartex" xmlns:cx2="http://schemas.microsoft.com/office/drawing/2015/10/21/chartex" xmlns:cx3="http://schemas.microsoft.com/office/drawing/2016/5/9/chartex" xmlns:cx4="http://schemas.microsoft.com/office/drawing/2016/5/10/chartex" xmlns:cx5="http://schemas.microsoft.com/office/drawing/2016/5/11/chartex" xmlns:cx6="http://schemas.microsoft.com/office/drawing/2016/5/12/chartex" xmlns:cx7="http://schemas.microsoft.com/office/drawing/2016/5/13/chartex" xmlns:cx8="http://schemas.microsoft.com/office/drawing/2016/5/14/chartex" xmlns:mc="http://schemas.openxmlformats.org/markup-compatibility/2006" xmlns:aink="http://schemas.microsoft.com/office/drawing/2016/ink" xmlns:am3d="http://schemas.microsoft.com/office/drawing/2017/model3d" xmlns:o="urn:schemas-microsoft-com:office:office" xmlns:r="http://schemas.openxmlformats.org/officeDocument/2006/relationships" xmlns:m="http://schemas.openxmlformats.org/officeDocument/2006/math" xmlns:v="urn:schemas-microsoft-com:vml" xmlns:wp14="http://schemas.microsoft.com/office/word/2010/wordprocessingDrawing" xmlns:wp="http://schemas.openxmlformats.org/drawingml/2006/wordprocessingDrawing" xmlns:w10="urn:schemas-microsoft-com:office:word" xmlns:w="http://schemas.openxmlformats.org/wordprocessingml/2006/main" xmlns:w14="http://schemas.microsoft.com/office/word/2010/wordml" xmlns:w15="http://schemas.microsoft.com/office/word/2012/wordml" xmlns:w16cid="http://schemas.microsoft.com/office/word/2016/wordml/cid" xmlns:w16se="http://schemas.microsoft.com/office/word/2015/wordml/symex" xmlns:wpg="http://schemas.microsoft.com/office/word/2010/wordprocessingGroup" xmlns:wpi="http://schemas.microsoft.com/office/word/2010/wordprocessingInk" xmlns:wne="http://schemas.microsoft.com/office/word/2006/wordml" xmlns:wps="http://schemas.microsoft.com/office/word/2010/wordprocessingShape" mc:Ignorable="w14 w15 w16se w16cid wp14">
   <w:footnote w:type="separator" w:id="-1">
     <w:p>
       <w:pPr>
@@ -865,7 +882,7 @@
 </file>
 
 <file path=word/header1.xml><?xml version="1.0" encoding="utf-8"?>
-<w:hdr xmlns:wpc="http://schemas.microsoft.com/office/word/2010/wordprocessingCanvas" xmlns:mo="http://schemas.microsoft.com/office/mac/office/2008/main" xmlns:mc="http://schemas.openxmlformats.org/markup-compatibility/2006" xmlns:mv="urn:schemas-microsoft-com:mac:vml" xmlns:o="urn:schemas-microsoft-com:office:office" xmlns:r="http://schemas.openxmlformats.org/officeDocument/2006/relationships" xmlns:m="http://schemas.openxmlformats.org/officeDocument/2006/math" xmlns:v="urn:schemas-microsoft-com:vml" xmlns:wp14="http://schemas.microsoft.com/office/word/2010/wordprocessingDrawing" xmlns:wp="http://schemas.openxmlformats.org/drawingml/2006/wordprocessingDrawing" xmlns:w10="urn:schemas-microsoft-com:office:word" xmlns:w="http://schemas.openxmlformats.org/wordprocessingml/2006/main" xmlns:w14="http://schemas.microsoft.com/office/word/2010/wordml" xmlns:w15="http://schemas.microsoft.com/office/word/2012/wordml" xmlns:wpg="http://schemas.microsoft.com/office/word/2010/wordprocessingGroup" xmlns:wpi="http://schemas.microsoft.com/office/word/2010/wordprocessingInk" xmlns:wne="http://schemas.microsoft.com/office/word/2006/wordml" xmlns:wps="http://schemas.microsoft.com/office/word/2010/wordprocessingShape" mc:Ignorable="w14 w15 wp14">
+<w:hdr xmlns:wpc="http://schemas.microsoft.com/office/word/2010/wordprocessingCanvas" xmlns:cx="http://schemas.microsoft.com/office/drawing/2014/chartex" xmlns:cx1="http://schemas.microsoft.com/office/drawing/2015/9/8/chartex" xmlns:cx2="http://schemas.microsoft.com/office/drawing/2015/10/21/chartex" xmlns:cx3="http://schemas.microsoft.com/office/drawing/2016/5/9/chartex" xmlns:cx4="http://schemas.microsoft.com/office/drawing/2016/5/10/chartex" xmlns:cx5="http://schemas.microsoft.com/office/drawing/2016/5/11/chartex" xmlns:cx6="http://schemas.microsoft.com/office/drawing/2016/5/12/chartex" xmlns:cx7="http://schemas.microsoft.com/office/drawing/2016/5/13/chartex" xmlns:cx8="http://schemas.microsoft.com/office/drawing/2016/5/14/chartex" xmlns:mc="http://schemas.openxmlformats.org/markup-compatibility/2006" xmlns:aink="http://schemas.microsoft.com/office/drawing/2016/ink" xmlns:am3d="http://schemas.microsoft.com/office/drawing/2017/model3d" xmlns:o="urn:schemas-microsoft-com:office:office" xmlns:r="http://schemas.openxmlformats.org/officeDocument/2006/relationships" xmlns:m="http://schemas.openxmlformats.org/officeDocument/2006/math" xmlns:v="urn:schemas-microsoft-com:vml" xmlns:wp14="http://schemas.microsoft.com/office/word/2010/wordprocessingDrawing" xmlns:wp="http://schemas.openxmlformats.org/drawingml/2006/wordprocessingDrawing" xmlns:w10="urn:schemas-microsoft-com:office:word" xmlns:w="http://schemas.openxmlformats.org/wordprocessingml/2006/main" xmlns:w14="http://schemas.microsoft.com/office/word/2010/wordml" xmlns:w15="http://schemas.microsoft.com/office/word/2012/wordml" xmlns:w16cid="http://schemas.microsoft.com/office/word/2016/wordml/cid" xmlns:w16se="http://schemas.microsoft.com/office/word/2015/wordml/symex" xmlns:wpg="http://schemas.microsoft.com/office/word/2010/wordprocessingGroup" xmlns:wpi="http://schemas.microsoft.com/office/word/2010/wordprocessingInk" xmlns:wne="http://schemas.microsoft.com/office/word/2006/wordml" xmlns:wps="http://schemas.microsoft.com/office/word/2010/wordprocessingShape" mc:Ignorable="w14 w15 w16se w16cid wp14">
   <w:p>
     <w:pPr>
       <w:pStyle w:val="Header"/>
@@ -889,7 +906,7 @@
         <w:sz w:val="32"/>
         <w:szCs w:val="32"/>
       </w:rPr>
-      <w:t>9</w:t>
+      <w:t>7</w:t>
     </w:r>
     <w:r>
       <w:rPr>
@@ -906,14 +923,6 @@
         <w:szCs w:val="32"/>
       </w:rPr>
       <w:t xml:space="preserve"> REST Web API</w:t>
-    </w:r>
-    <w:r>
-      <w:rPr>
-        <w:b/>
-        <w:sz w:val="32"/>
-        <w:szCs w:val="32"/>
-      </w:rPr>
-      <w:t>, Group A: Book Catalog</w:t>
     </w:r>
   </w:p>
   <w:p>
@@ -933,8 +942,8 @@
 </file>
 
 <file path=word/numbering.xml><?xml version="1.0" encoding="utf-8"?>
-<w:numbering xmlns:wpc="http://schemas.microsoft.com/office/word/2010/wordprocessingCanvas" xmlns:mo="http://schemas.microsoft.com/office/mac/office/2008/main" xmlns:mc="http://schemas.openxmlformats.org/markup-compatibility/2006" xmlns:mv="urn:schemas-microsoft-com:mac:vml" xmlns:o="urn:schemas-microsoft-com:office:office" xmlns:r="http://schemas.openxmlformats.org/officeDocument/2006/relationships" xmlns:m="http://schemas.openxmlformats.org/officeDocument/2006/math" xmlns:v="urn:schemas-microsoft-com:vml" xmlns:wp14="http://schemas.microsoft.com/office/word/2010/wordprocessingDrawing" xmlns:wp="http://schemas.openxmlformats.org/drawingml/2006/wordprocessingDrawing" xmlns:w10="urn:schemas-microsoft-com:office:word" xmlns:w="http://schemas.openxmlformats.org/wordprocessingml/2006/main" xmlns:w14="http://schemas.microsoft.com/office/word/2010/wordml" xmlns:w15="http://schemas.microsoft.com/office/word/2012/wordml" xmlns:wpg="http://schemas.microsoft.com/office/word/2010/wordprocessingGroup" xmlns:wpi="http://schemas.microsoft.com/office/word/2010/wordprocessingInk" xmlns:wne="http://schemas.microsoft.com/office/word/2006/wordml" xmlns:wps="http://schemas.microsoft.com/office/word/2010/wordprocessingShape" mc:Ignorable="w14 w15 wp14">
-  <w:abstractNum w:abstractNumId="0">
+<w:numbering xmlns:wpc="http://schemas.microsoft.com/office/word/2010/wordprocessingCanvas" xmlns:cx="http://schemas.microsoft.com/office/drawing/2014/chartex" xmlns:cx1="http://schemas.microsoft.com/office/drawing/2015/9/8/chartex" xmlns:cx2="http://schemas.microsoft.com/office/drawing/2015/10/21/chartex" xmlns:cx3="http://schemas.microsoft.com/office/drawing/2016/5/9/chartex" xmlns:cx4="http://schemas.microsoft.com/office/drawing/2016/5/10/chartex" xmlns:cx5="http://schemas.microsoft.com/office/drawing/2016/5/11/chartex" xmlns:cx6="http://schemas.microsoft.com/office/drawing/2016/5/12/chartex" xmlns:cx7="http://schemas.microsoft.com/office/drawing/2016/5/13/chartex" xmlns:cx8="http://schemas.microsoft.com/office/drawing/2016/5/14/chartex" xmlns:mc="http://schemas.openxmlformats.org/markup-compatibility/2006" xmlns:aink="http://schemas.microsoft.com/office/drawing/2016/ink" xmlns:am3d="http://schemas.microsoft.com/office/drawing/2017/model3d" xmlns:o="urn:schemas-microsoft-com:office:office" xmlns:r="http://schemas.openxmlformats.org/officeDocument/2006/relationships" xmlns:m="http://schemas.openxmlformats.org/officeDocument/2006/math" xmlns:v="urn:schemas-microsoft-com:vml" xmlns:wp14="http://schemas.microsoft.com/office/word/2010/wordprocessingDrawing" xmlns:wp="http://schemas.openxmlformats.org/drawingml/2006/wordprocessingDrawing" xmlns:w10="urn:schemas-microsoft-com:office:word" xmlns:w="http://schemas.openxmlformats.org/wordprocessingml/2006/main" xmlns:w14="http://schemas.microsoft.com/office/word/2010/wordml" xmlns:w15="http://schemas.microsoft.com/office/word/2012/wordml" xmlns:w16cid="http://schemas.microsoft.com/office/word/2016/wordml/cid" xmlns:w16se="http://schemas.microsoft.com/office/word/2015/wordml/symex" xmlns:wpg="http://schemas.microsoft.com/office/word/2010/wordprocessingGroup" xmlns:wpi="http://schemas.microsoft.com/office/word/2010/wordprocessingInk" xmlns:wne="http://schemas.microsoft.com/office/word/2006/wordml" xmlns:wps="http://schemas.microsoft.com/office/word/2010/wordprocessingShape" mc:Ignorable="w14 w15 w16se w16cid wp14">
+  <w:abstractNum w:abstractNumId="0" w15:restartNumberingAfterBreak="0">
     <w:nsid w:val="FFFFFF1D"/>
     <w:multiLevelType w:val="multilevel"/>
     <w:tmpl w:val="B40A66DE"/>
@@ -1074,7 +1083,7 @@
       </w:rPr>
     </w:lvl>
   </w:abstractNum>
-  <w:abstractNum w:abstractNumId="1">
+  <w:abstractNum w:abstractNumId="1" w15:restartNumberingAfterBreak="0">
     <w:nsid w:val="00000001"/>
     <w:multiLevelType w:val="hybridMultilevel"/>
     <w:tmpl w:val="82C8CA90"/>
@@ -1135,7 +1144,7 @@
       <w:lvlJc w:val="left"/>
     </w:lvl>
   </w:abstractNum>
-  <w:abstractNum w:abstractNumId="2">
+  <w:abstractNum w:abstractNumId="2" w15:restartNumberingAfterBreak="0">
     <w:nsid w:val="00F73A88"/>
     <w:multiLevelType w:val="hybridMultilevel"/>
     <w:tmpl w:val="59CEB85C"/>
@@ -1248,7 +1257,7 @@
       </w:rPr>
     </w:lvl>
   </w:abstractNum>
-  <w:abstractNum w:abstractNumId="3">
+  <w:abstractNum w:abstractNumId="3" w15:restartNumberingAfterBreak="0">
     <w:nsid w:val="0BBB3754"/>
     <w:multiLevelType w:val="hybridMultilevel"/>
     <w:tmpl w:val="98185556"/>
@@ -1361,7 +1370,7 @@
       </w:rPr>
     </w:lvl>
   </w:abstractNum>
-  <w:abstractNum w:abstractNumId="4">
+  <w:abstractNum w:abstractNumId="4" w15:restartNumberingAfterBreak="0">
     <w:nsid w:val="1454187B"/>
     <w:multiLevelType w:val="hybridMultilevel"/>
     <w:tmpl w:val="A74C9054"/>
@@ -1474,7 +1483,7 @@
       </w:rPr>
     </w:lvl>
   </w:abstractNum>
-  <w:abstractNum w:abstractNumId="5">
+  <w:abstractNum w:abstractNumId="5" w15:restartNumberingAfterBreak="0">
     <w:nsid w:val="1AA862B0"/>
     <w:multiLevelType w:val="hybridMultilevel"/>
     <w:tmpl w:val="AE72BDDA"/>
@@ -1587,7 +1596,7 @@
       </w:rPr>
     </w:lvl>
   </w:abstractNum>
-  <w:abstractNum w:abstractNumId="6">
+  <w:abstractNum w:abstractNumId="6" w15:restartNumberingAfterBreak="0">
     <w:nsid w:val="1CDF60E7"/>
     <w:multiLevelType w:val="hybridMultilevel"/>
     <w:tmpl w:val="8B885E6E"/>
@@ -1700,7 +1709,7 @@
       </w:rPr>
     </w:lvl>
   </w:abstractNum>
-  <w:abstractNum w:abstractNumId="7">
+  <w:abstractNum w:abstractNumId="7" w15:restartNumberingAfterBreak="0">
     <w:nsid w:val="27D95FA3"/>
     <w:multiLevelType w:val="hybridMultilevel"/>
     <w:tmpl w:val="774AE5CE"/>
@@ -1813,7 +1822,7 @@
       </w:rPr>
     </w:lvl>
   </w:abstractNum>
-  <w:abstractNum w:abstractNumId="8">
+  <w:abstractNum w:abstractNumId="8" w15:restartNumberingAfterBreak="0">
     <w:nsid w:val="394D0F58"/>
     <w:multiLevelType w:val="hybridMultilevel"/>
     <w:tmpl w:val="855A38E8"/>
@@ -1926,7 +1935,7 @@
       </w:rPr>
     </w:lvl>
   </w:abstractNum>
-  <w:abstractNum w:abstractNumId="9">
+  <w:abstractNum w:abstractNumId="9" w15:restartNumberingAfterBreak="0">
     <w:nsid w:val="3B8E7BD1"/>
     <w:multiLevelType w:val="hybridMultilevel"/>
     <w:tmpl w:val="82C8CA90"/>
@@ -1987,7 +1996,7 @@
       <w:lvlJc w:val="left"/>
     </w:lvl>
   </w:abstractNum>
-  <w:abstractNum w:abstractNumId="10">
+  <w:abstractNum w:abstractNumId="10" w15:restartNumberingAfterBreak="0">
     <w:nsid w:val="573D0C51"/>
     <w:multiLevelType w:val="hybridMultilevel"/>
     <w:tmpl w:val="638AF97E"/>
@@ -2100,7 +2109,7 @@
       </w:rPr>
     </w:lvl>
   </w:abstractNum>
-  <w:abstractNum w:abstractNumId="11">
+  <w:abstractNum w:abstractNumId="11" w15:restartNumberingAfterBreak="0">
     <w:nsid w:val="595858D7"/>
     <w:multiLevelType w:val="hybridMultilevel"/>
     <w:tmpl w:val="FA60D374"/>
@@ -2189,7 +2198,7 @@
       </w:pPr>
     </w:lvl>
   </w:abstractNum>
-  <w:abstractNum w:abstractNumId="12">
+  <w:abstractNum w:abstractNumId="12" w15:restartNumberingAfterBreak="0">
     <w:nsid w:val="71E22C22"/>
     <w:multiLevelType w:val="hybridMultilevel"/>
     <w:tmpl w:val="A0CEA9FE"/>
@@ -2302,7 +2311,7 @@
       </w:rPr>
     </w:lvl>
   </w:abstractNum>
-  <w:abstractNum w:abstractNumId="13">
+  <w:abstractNum w:abstractNumId="13" w15:restartNumberingAfterBreak="0">
     <w:nsid w:val="7204601B"/>
     <w:multiLevelType w:val="hybridMultilevel"/>
     <w:tmpl w:val="6B644C2E"/>
@@ -2415,7 +2424,7 @@
       </w:rPr>
     </w:lvl>
   </w:abstractNum>
-  <w:abstractNum w:abstractNumId="14">
+  <w:abstractNum w:abstractNumId="14" w15:restartNumberingAfterBreak="0">
     <w:nsid w:val="7B0D6C3D"/>
     <w:multiLevelType w:val="hybridMultilevel"/>
     <w:tmpl w:val="8314363A"/>
@@ -2550,7 +2559,7 @@
 </file>
 
 <file path=word/styles.xml><?xml version="1.0" encoding="utf-8"?>
-<w:styles xmlns:mc="http://schemas.openxmlformats.org/markup-compatibility/2006" xmlns:r="http://schemas.openxmlformats.org/officeDocument/2006/relationships" xmlns:w="http://schemas.openxmlformats.org/wordprocessingml/2006/main" xmlns:w14="http://schemas.microsoft.com/office/word/2010/wordml" xmlns:w15="http://schemas.microsoft.com/office/word/2012/wordml" mc:Ignorable="w14 w15">
+<w:styles xmlns:mc="http://schemas.openxmlformats.org/markup-compatibility/2006" xmlns:r="http://schemas.openxmlformats.org/officeDocument/2006/relationships" xmlns:w="http://schemas.openxmlformats.org/wordprocessingml/2006/main" xmlns:w14="http://schemas.microsoft.com/office/word/2010/wordml" xmlns:w15="http://schemas.microsoft.com/office/word/2012/wordml" xmlns:w16cid="http://schemas.microsoft.com/office/word/2016/wordml/cid" xmlns:w16se="http://schemas.microsoft.com/office/word/2015/wordml/symex" mc:Ignorable="w14 w15 w16se w16cid">
   <w:docDefaults>
     <w:rPrDefault>
       <w:rPr>
@@ -2560,7 +2569,7 @@
     </w:rPrDefault>
     <w:pPrDefault/>
   </w:docDefaults>
-  <w:latentStyles w:defLockedState="0" w:defUIPriority="99" w:defSemiHidden="0" w:defUnhideWhenUsed="0" w:defQFormat="0" w:count="382">
+  <w:latentStyles w:defLockedState="0" w:defUIPriority="99" w:defSemiHidden="0" w:defUnhideWhenUsed="0" w:defQFormat="0" w:count="375">
     <w:lsdException w:name="Normal" w:uiPriority="0" w:qFormat="1"/>
     <w:lsdException w:name="heading 1" w:uiPriority="9" w:qFormat="1"/>
     <w:lsdException w:name="heading 2" w:semiHidden="1" w:uiPriority="9" w:unhideWhenUsed="1" w:qFormat="1"/>
@@ -2717,15 +2726,6 @@
     <w:lsdException w:name="Balloon Text" w:semiHidden="1" w:unhideWhenUsed="1"/>
     <w:lsdException w:name="Table Grid" w:uiPriority="39"/>
     <w:lsdException w:name="Table Theme" w:semiHidden="1" w:unhideWhenUsed="1"/>
-    <w:lsdException w:name="Note Level 1" w:semiHidden="1"/>
-    <w:lsdException w:name="Note Level 2" w:uiPriority="1" w:qFormat="1"/>
-    <w:lsdException w:name="Note Level 3" w:semiHidden="1" w:uiPriority="60" w:unhideWhenUsed="1"/>
-    <w:lsdException w:name="Note Level 4" w:semiHidden="1" w:uiPriority="61" w:unhideWhenUsed="1"/>
-    <w:lsdException w:name="Note Level 5" w:semiHidden="1" w:uiPriority="62" w:unhideWhenUsed="1"/>
-    <w:lsdException w:name="Note Level 6" w:semiHidden="1" w:uiPriority="63" w:unhideWhenUsed="1"/>
-    <w:lsdException w:name="Note Level 7" w:semiHidden="1" w:uiPriority="64" w:unhideWhenUsed="1"/>
-    <w:lsdException w:name="Note Level 8" w:semiHidden="1" w:uiPriority="65" w:unhideWhenUsed="1"/>
-    <w:lsdException w:name="Note Level 9" w:semiHidden="1" w:uiPriority="66" w:unhideWhenUsed="1"/>
     <w:lsdException w:name="Placeholder Text" w:semiHidden="1" w:uiPriority="67" w:unhideWhenUsed="1"/>
     <w:lsdException w:name="No Spacing" w:semiHidden="1" w:uiPriority="68" w:unhideWhenUsed="1"/>
     <w:lsdException w:name="Light Shading" w:uiPriority="69"/>

</xml_diff>